<commit_message>
Cambios en el apartado 4.2.1  JavierGarciaMartin
</commit_message>
<xml_diff>
--- a/TG2_JavierGarciaMartin4.2.1.docx
+++ b/TG2_JavierGarciaMartin4.2.1.docx
@@ -429,112 +429,144 @@
               </w:rPr>
               <w:t>6.5</w:t>
             </w:r>
+          </w:p>
+        </w:tc>
+        <w:tc>
+          <w:tcPr>
+            <w:tcW w:w="3858" w:type="dxa"/>
+          </w:tcPr>
+          <w:p>
+            <w:pPr>
+              <w:tabs>
+                <w:tab w:val="center" w:pos="4252"/>
+              </w:tabs>
+            </w:pPr>
+            <w:r>
+              <w:t>Configurar el entorno de desarrollo para Firefox es lo más difícil a la hora del desarrollo de la extensión</w:t>
+            </w:r>
+            <w:r>
+              <w:t>. Esto significa que cualquier cambio en el código significaría compilar y volver a cargar la extensión.</w:t>
+            </w:r>
+          </w:p>
+        </w:tc>
+      </w:tr>
+      <w:tr>
+        <w:tc>
+          <w:tcPr>
+            <w:tcW w:w="2881" w:type="dxa"/>
+          </w:tcPr>
+          <w:p>
+            <w:pPr>
+              <w:tabs>
+                <w:tab w:val="center" w:pos="4252"/>
+              </w:tabs>
+              <w:rPr>
+                <w:sz w:val="24"/>
+                <w:szCs w:val="24"/>
+              </w:rPr>
+            </w:pPr>
+          </w:p>
+          <w:p>
+            <w:pPr>
+              <w:tabs>
+                <w:tab w:val="center" w:pos="4252"/>
+              </w:tabs>
+              <w:rPr>
+                <w:sz w:val="24"/>
+                <w:szCs w:val="24"/>
+              </w:rPr>
+            </w:pPr>
+            <w:r>
+              <w:rPr>
+                <w:sz w:val="24"/>
+                <w:szCs w:val="24"/>
+              </w:rPr>
+              <w:t>Criterio 3:</w:t>
+            </w:r>
+            <w:r>
+              <w:rPr>
+                <w:sz w:val="24"/>
+                <w:szCs w:val="24"/>
+              </w:rPr>
+              <w:t xml:space="preserve"> Depuración</w:t>
+            </w:r>
+          </w:p>
+        </w:tc>
+        <w:tc>
+          <w:tcPr>
+            <w:tcW w:w="1905" w:type="dxa"/>
+          </w:tcPr>
+          <w:p>
+            <w:pPr>
+              <w:tabs>
+                <w:tab w:val="center" w:pos="4252"/>
+              </w:tabs>
+              <w:jc w:val="center"/>
+              <w:rPr>
+                <w:b/>
+                <w:sz w:val="24"/>
+                <w:szCs w:val="24"/>
+              </w:rPr>
+            </w:pPr>
+            <w:r>
+              <w:rPr>
+                <w:b/>
+                <w:sz w:val="24"/>
+                <w:szCs w:val="24"/>
+              </w:rPr>
+              <w:t>7</w:t>
+            </w:r>
+          </w:p>
+          <w:p>
+            <w:pPr>
+              <w:tabs>
+                <w:tab w:val="center" w:pos="4252"/>
+              </w:tabs>
+              <w:jc w:val="center"/>
+              <w:rPr>
+                <w:b/>
+                <w:sz w:val="24"/>
+                <w:szCs w:val="24"/>
+              </w:rPr>
+            </w:pPr>
+          </w:p>
+        </w:tc>
+        <w:tc>
+          <w:tcPr>
+            <w:tcW w:w="3858" w:type="dxa"/>
+          </w:tcPr>
+          <w:p>
+            <w:pPr>
+              <w:tabs>
+                <w:tab w:val="center" w:pos="4252"/>
+              </w:tabs>
+            </w:pPr>
+            <w:r>
+              <w:t xml:space="preserve">La depuración es </w:t>
+            </w:r>
+            <w:proofErr w:type="spellStart"/>
+            <w:proofErr w:type="gramStart"/>
+            <w:r>
+              <w:t>mas</w:t>
+            </w:r>
+            <w:proofErr w:type="spellEnd"/>
+            <w:proofErr w:type="gramEnd"/>
+            <w:r>
+              <w:t xml:space="preserve"> compleja si se compara con otro tipo de extensiones para otros navegadores, ya que requiere conocimientos sobre ubicación de archivos y demás por parte del desarrollador, es decir, viene con poca claridad</w:t>
+            </w:r>
             <w:bookmarkStart w:id="0" w:name="_GoBack"/>
             <w:bookmarkEnd w:id="0"/>
-          </w:p>
-        </w:tc>
-        <w:tc>
-          <w:tcPr>
-            <w:tcW w:w="3858" w:type="dxa"/>
-          </w:tcPr>
-          <w:p>
-            <w:pPr>
-              <w:tabs>
-                <w:tab w:val="center" w:pos="4252"/>
-              </w:tabs>
-            </w:pPr>
-            <w:r>
-              <w:t>Configurar el entorno de desarrollo para Firefox es lo más difícil a la hora del desarrollo de la extensión</w:t>
-            </w:r>
-            <w:r>
-              <w:t>. Esto significa que cualquier cambio en el código significaría compilar y volver a cargar la extensión.</w:t>
-            </w:r>
-          </w:p>
-        </w:tc>
-      </w:tr>
-      <w:tr>
-        <w:tc>
-          <w:tcPr>
-            <w:tcW w:w="2881" w:type="dxa"/>
-          </w:tcPr>
-          <w:p>
-            <w:pPr>
-              <w:tabs>
-                <w:tab w:val="center" w:pos="4252"/>
-              </w:tabs>
-              <w:rPr>
-                <w:sz w:val="24"/>
-                <w:szCs w:val="24"/>
-              </w:rPr>
-            </w:pPr>
-          </w:p>
-          <w:p>
-            <w:pPr>
-              <w:tabs>
-                <w:tab w:val="center" w:pos="4252"/>
-              </w:tabs>
-              <w:rPr>
-                <w:sz w:val="24"/>
-                <w:szCs w:val="24"/>
-              </w:rPr>
-            </w:pPr>
-            <w:r>
-              <w:rPr>
-                <w:sz w:val="24"/>
-                <w:szCs w:val="24"/>
-              </w:rPr>
-              <w:t>Criterio 3:</w:t>
-            </w:r>
-            <w:r>
-              <w:rPr>
-                <w:sz w:val="24"/>
-                <w:szCs w:val="24"/>
-              </w:rPr>
-              <w:t xml:space="preserve"> Depuración</w:t>
-            </w:r>
-          </w:p>
-        </w:tc>
-        <w:tc>
-          <w:tcPr>
-            <w:tcW w:w="1905" w:type="dxa"/>
-          </w:tcPr>
-          <w:p>
-            <w:pPr>
-              <w:tabs>
-                <w:tab w:val="center" w:pos="4252"/>
-              </w:tabs>
-              <w:jc w:val="center"/>
-              <w:rPr>
-                <w:b/>
-                <w:sz w:val="24"/>
-                <w:szCs w:val="24"/>
-              </w:rPr>
-            </w:pPr>
-          </w:p>
-          <w:p>
-            <w:pPr>
-              <w:tabs>
-                <w:tab w:val="center" w:pos="4252"/>
-              </w:tabs>
-              <w:jc w:val="center"/>
-              <w:rPr>
-                <w:b/>
-                <w:sz w:val="24"/>
-                <w:szCs w:val="24"/>
-              </w:rPr>
-            </w:pPr>
-          </w:p>
-        </w:tc>
-        <w:tc>
-          <w:tcPr>
-            <w:tcW w:w="3858" w:type="dxa"/>
-          </w:tcPr>
-          <w:p>
-            <w:pPr>
-              <w:tabs>
-                <w:tab w:val="center" w:pos="4252"/>
-              </w:tabs>
-            </w:pPr>
+            <w:r>
+              <w:t xml:space="preserve">. Se recomienda la instalación del depurador </w:t>
+            </w:r>
+            <w:proofErr w:type="spellStart"/>
+            <w:r>
+              <w:t>Firebug</w:t>
+            </w:r>
+            <w:proofErr w:type="spellEnd"/>
+            <w:r>
+              <w:t xml:space="preserve"> para poder visualizarlo de manera más clara. </w:t>
+            </w:r>
           </w:p>
         </w:tc>
       </w:tr>

</xml_diff>